<commit_message>
Edits related to checking page proofs
</commit_message>
<xml_diff>
--- a/doc/OgleIsermann_NAJFM_v1.docx
+++ b/doc/OgleIsermann_NAJFM_v1.docx
@@ -1458,7 +1458,13 @@
         <w:t xml:space="preserve">standard errors and </w:t>
       </w:r>
       <w:r>
-        <w:t>confidence intervals for</w:t>
+        <w:t xml:space="preserve">confidence intervals </w:t>
+      </w:r>
+      <w:r>
+        <w:t xml:space="preserve">(CIs) </w:t>
+      </w:r>
+      <w:r>
+        <w:t>for</w:t>
       </w:r>
       <w:r>
         <w:t xml:space="preserve"> </w:t>
@@ -1533,14 +1539,23 @@
         <w:t>cannot</w:t>
       </w:r>
       <w:r>
-        <w:t xml:space="preserve"> be used to </w:t>
+        <w:t xml:space="preserve"> be used </w:t>
       </w:r>
       <w:r>
         <w:lastRenderedPageBreak/>
+        <w:t xml:space="preserve">to </w:t>
+      </w:r>
+      <w:r>
         <w:t>construct</w:t>
       </w:r>
       <w:r>
-        <w:t xml:space="preserve"> confidence intervals for the derived </w:t>
+        <w:t xml:space="preserve"> </w:t>
+      </w:r>
+      <w:r>
+        <w:t>CI</w:t>
+      </w:r>
+      <w:r>
+        <w:t xml:space="preserve">s for the derived </w:t>
       </w:r>
       <m:oMath>
         <m:sSub>
@@ -2325,6 +2340,9 @@
         <w:t xml:space="preserve"> </w:t>
       </w:r>
       <w:r>
+        <w:t>,</w:t>
+      </w:r>
+      <w:r>
         <w:tab/>
         <w:t>(1)</w:t>
       </w:r>
@@ -2602,12 +2620,9 @@
       <w:r>
         <w:t>.</w:t>
       </w:r>
-    </w:p>
-    <w:p>
-      <w:pPr>
-        <w:ind w:firstLine="0"/>
-        <w:jc w:val="left"/>
-      </w:pPr>
+      <w:r>
+        <w:t xml:space="preserve">  </w:t>
+      </w:r>
       <w:r>
         <w:t>The original parameterization</w:t>
       </w:r>
@@ -3034,6 +3049,9 @@
         <w:t xml:space="preserve"> </w:t>
       </w:r>
       <w:r>
+        <w:t>,</w:t>
+      </w:r>
+      <w:r>
         <w:tab/>
         <w:t>(2)</w:t>
       </w:r>
@@ -3185,9 +3203,6 @@
       </w:r>
       <w:r>
         <w:t xml:space="preserve"> as</w:t>
-      </w:r>
-      <w:r>
-        <w:t>:</w:t>
       </w:r>
     </w:p>
     <w:p>
@@ -3398,6 +3413,18 @@
     <w:p>
       <w:pPr>
         <w:pStyle w:val="equation"/>
+        <w:ind w:firstLine="0"/>
+        <w:jc w:val="left"/>
+      </w:pPr>
+      <w:proofErr w:type="gramStart"/>
+      <w:r>
+        <w:t>and</w:t>
+      </w:r>
+      <w:proofErr w:type="gramEnd"/>
+    </w:p>
+    <w:p>
+      <w:pPr>
+        <w:pStyle w:val="equation"/>
         <w:jc w:val="left"/>
       </w:pPr>
       <w:r>
@@ -3618,6 +3645,9 @@
           </m:e>
         </m:d>
       </m:oMath>
+      <w:r>
+        <w:t xml:space="preserve"> .</w:t>
+      </w:r>
     </w:p>
     <w:p>
       <w:pPr>
@@ -3628,10 +3658,7 @@
         <w:t>C</w:t>
       </w:r>
       <w:r>
-        <w:t>omparin</w:t>
-      </w:r>
-      <w:r>
-        <w:t>g</w:t>
+        <w:t>omparison of</w:t>
       </w:r>
       <w:r>
         <w:t xml:space="preserve"> these expressions reveals</w:t>
@@ -3668,9 +3695,6 @@
       </w:r>
       <w:r>
         <w:t>s</w:t>
-      </w:r>
-      <w:r>
-        <w:t>:</w:t>
       </w:r>
     </w:p>
     <w:p>
@@ -3933,6 +3957,9 @@
         <w:t xml:space="preserve"> </w:t>
       </w:r>
       <w:r>
+        <w:t>,</w:t>
+      </w:r>
+      <w:r>
         <w:tab/>
         <w:t>(3)</w:t>
       </w:r>
@@ -4152,7 +4179,16 @@
         <w:t xml:space="preserve"> zero</w:t>
       </w:r>
       <w:r>
-        <w:t xml:space="preserve"> (i.e., the x-intercept) and</w:t>
+        <w:t xml:space="preserve"> (i.e., the </w:t>
+      </w:r>
+      <w:r>
+        <w:rPr>
+          <w:i/>
+        </w:rPr>
+        <w:t>x</w:t>
+      </w:r>
+      <w:r>
+        <w:t>-intercept) and</w:t>
       </w:r>
       <w:r>
         <w:t xml:space="preserve"> e</w:t>
@@ -4340,7 +4376,16 @@
         <w:t>age zero</w:t>
       </w:r>
       <w:r>
-        <w:t xml:space="preserve"> (i.e., the y-intercept) and</w:t>
+        <w:t xml:space="preserve"> (i.e., the </w:t>
+      </w:r>
+      <w:r>
+        <w:rPr>
+          <w:i/>
+        </w:rPr>
+        <w:t>y</w:t>
+      </w:r>
+      <w:r>
+        <w:t>-intercept) and</w:t>
       </w:r>
       <w:r>
         <w:t xml:space="preserve"> </w:t>
@@ -4460,7 +4505,25 @@
         <w:t>) and (2) are special cases of equation</w:t>
       </w:r>
       <w:r>
-        <w:t xml:space="preserve"> (3) and only differ in whether they are parameterized to estimate the x- or y-intercept (Figure 1).</w:t>
+        <w:t xml:space="preserve"> (3) and only differ in whether they are parameterized to estimate the </w:t>
+      </w:r>
+      <w:r>
+        <w:rPr>
+          <w:i/>
+        </w:rPr>
+        <w:t>x</w:t>
+      </w:r>
+      <w:r>
+        <w:t xml:space="preserve">- or </w:t>
+      </w:r>
+      <w:r>
+        <w:rPr>
+          <w:i/>
+        </w:rPr>
+        <w:t>y</w:t>
+      </w:r>
+      <w:r>
+        <w:t>-intercept (Figure 1).</w:t>
       </w:r>
       <w:r>
         <w:t xml:space="preserve"> These intercepts </w:t>
@@ -4605,6 +4668,9 @@
         <w:t>point on the VBGF curve (Figure 1)</w:t>
       </w:r>
       <w:r>
+        <w:t>,</w:t>
+      </w:r>
+      <w:r>
         <w:t xml:space="preserve"> and a biologically interesting parameter is </w:t>
       </w:r>
       <w:r>
@@ -4650,7 +4716,11 @@
         <w:t xml:space="preserve"> specific </w:t>
       </w:r>
       <w:r>
-        <w:t>age of biological interest such that the mean length at that age (</w:t>
+        <w:t xml:space="preserve">age of biological interest such that the mean length at </w:t>
+      </w:r>
+      <w:r>
+        <w:lastRenderedPageBreak/>
+        <w:t>that age (</w:t>
       </w:r>
       <m:oMath>
         <m:sSub>
@@ -4710,11 +4780,7 @@
         <w:t xml:space="preserve">. </w:t>
       </w:r>
       <w:r>
-        <w:t xml:space="preserve">Conversely, and the focus </w:t>
-      </w:r>
-      <w:r>
-        <w:lastRenderedPageBreak/>
-        <w:t xml:space="preserve">of this </w:t>
+        <w:t xml:space="preserve">Conversely, and the focus of this </w:t>
       </w:r>
       <w:r>
         <w:t>brief</w:t>
@@ -4888,7 +4954,13 @@
         <w:t xml:space="preserve"> for</w:t>
       </w:r>
       <w:r>
-        <w:t xml:space="preserve"> computing confidence intervals for</w:t>
+        <w:t xml:space="preserve"> computing </w:t>
+      </w:r>
+      <w:r>
+        <w:t>CI</w:t>
+      </w:r>
+      <w:r>
+        <w:t>s for</w:t>
       </w:r>
       <w:r>
         <w:t xml:space="preserve"> function parameters</w:t>
@@ -5124,10 +5196,16 @@
         <w:t>We demonstra</w:t>
       </w:r>
       <w:r>
-        <w:t>te us</w:t>
-      </w:r>
-      <w:r>
-        <w:t>ing</w:t>
+        <w:t xml:space="preserve">te </w:t>
+      </w:r>
+      <w:r>
+        <w:t xml:space="preserve">the </w:t>
+      </w:r>
+      <w:r>
+        <w:t>us</w:t>
+      </w:r>
+      <w:r>
+        <w:t>e of</w:t>
       </w:r>
       <w:r>
         <w:t xml:space="preserve"> equation</w:t>
@@ -5178,10 +5256,16 @@
         </m:sSub>
       </m:oMath>
       <w:r>
-        <w:t xml:space="preserve"> with two examples. First, length</w:t>
-      </w:r>
-      <w:r>
-        <w:t xml:space="preserve">-at-age data for Lake Michigan Lake Whitefish </w:t>
+        <w:t xml:space="preserve"> with two examples. First,</w:t>
+      </w:r>
+      <w:r>
+        <w:t xml:space="preserve"> we use</w:t>
+      </w:r>
+      <w:r>
+        <w:t xml:space="preserve"> length</w:t>
+      </w:r>
+      <w:r>
+        <w:t xml:space="preserve">-at-age data for Lake Whitefish </w:t>
       </w:r>
       <w:proofErr w:type="spellStart"/>
       <w:r>
@@ -5209,10 +5293,13 @@
         <w:t xml:space="preserve"> </w:t>
       </w:r>
       <w:r>
-        <w:t>ar</w:t>
-      </w:r>
-      <w:r>
-        <w:t>e used to</w:t>
+        <w:t xml:space="preserve">in </w:t>
+      </w:r>
+      <w:r>
+        <w:t xml:space="preserve">Lake Michigan </w:t>
+      </w:r>
+      <w:r>
+        <w:t>to</w:t>
       </w:r>
       <w:r>
         <w:t xml:space="preserve"> demonstrate that the fit of equation</w:t>
@@ -5230,7 +5317,10 @@
         <w:t>uations</w:t>
       </w:r>
       <w:r>
-        <w:t xml:space="preserve"> (1) and (2), and that direct estimates of </w:t>
+        <w:t xml:space="preserve"> (1) and (2)</w:t>
+      </w:r>
+      <w:r>
+        <w:t xml:space="preserve"> and that direct estimates of </w:t>
       </w:r>
       <m:oMath>
         <m:sSub>
@@ -5266,7 +5356,13 @@
         <w:t xml:space="preserve"> (</w:t>
       </w:r>
       <w:r>
-        <w:t xml:space="preserve">3) equal derived estimates of </w:t>
+        <w:t xml:space="preserve">3) equal </w:t>
+      </w:r>
+      <w:r>
+        <w:t xml:space="preserve">the </w:t>
+      </w:r>
+      <w:r>
+        <w:t xml:space="preserve">derived estimates of </w:t>
       </w:r>
       <m:oMath>
         <m:sSub>
@@ -5299,13 +5395,22 @@
         <w:t xml:space="preserve"> from equations</w:t>
       </w:r>
       <w:r>
-        <w:t xml:space="preserve"> (1) and (2). Second, length-at-age data for Lake Winnibigoshi</w:t>
-      </w:r>
-      <w:r>
-        <w:t>sh</w:t>
-      </w:r>
-      <w:r>
-        <w:t xml:space="preserve"> (Minnesota) Walleye </w:t>
+        <w:t xml:space="preserve"> (1) and (2). Second, </w:t>
+      </w:r>
+      <w:r>
+        <w:t xml:space="preserve">we use </w:t>
+      </w:r>
+      <w:r>
+        <w:t xml:space="preserve">length-at-age data for </w:t>
+      </w:r>
+      <w:r>
+        <w:t>Walleye</w:t>
+      </w:r>
+      <w:r>
+        <w:t>s</w:t>
+      </w:r>
+      <w:r>
+        <w:t xml:space="preserve"> </w:t>
       </w:r>
       <w:r>
         <w:rPr>
@@ -5327,10 +5432,13 @@
         <w:t xml:space="preserve"> </w:t>
       </w:r>
       <w:r>
-        <w:t>ar</w:t>
-      </w:r>
-      <w:r>
-        <w:t xml:space="preserve">e used to show how model comparison methods can be </w:t>
+        <w:t xml:space="preserve">in </w:t>
+      </w:r>
+      <w:r>
+        <w:t xml:space="preserve">Lake Winnibigoshish (Minnesota) </w:t>
+      </w:r>
+      <w:r>
+        <w:t xml:space="preserve">to show how model comparison methods can be </w:t>
       </w:r>
       <w:r>
         <w:t xml:space="preserve">used to assess differences in </w:t>
@@ -5386,7 +5494,21 @@
         <w:t xml:space="preserve">hitefish </w:t>
       </w:r>
       <w:r>
-        <w:t xml:space="preserve">were captured by commercial trap-netters </w:t>
+        <w:t>w</w:t>
+      </w:r>
+      <w:r>
+        <w:t xml:space="preserve">ere captured by commercial </w:t>
+      </w:r>
+      <w:proofErr w:type="spellStart"/>
+      <w:r>
+        <w:t>trap</w:t>
+      </w:r>
+      <w:r>
+        <w:t>netters</w:t>
+      </w:r>
+      <w:proofErr w:type="spellEnd"/>
+      <w:r>
+        <w:t xml:space="preserve"> </w:t>
       </w:r>
       <w:r>
         <w:t xml:space="preserve">from </w:t>
@@ -5427,7 +5549,25 @@
         <w:t xml:space="preserve">. </w:t>
       </w:r>
       <w:r>
-        <w:t xml:space="preserve">Total length (TL) was measured to the nearest mm and integer ages were estimated from thin-sectioned otoliths. </w:t>
+        <w:t>The TLs of Lake Whitefish were</w:t>
+      </w:r>
+      <w:r>
+        <w:t xml:space="preserve"> measured to the nearest m</w:t>
+      </w:r>
+      <w:r>
+        <w:t>illi</w:t>
+      </w:r>
+      <w:r>
+        <w:t>m</w:t>
+      </w:r>
+      <w:r>
+        <w:t>eter</w:t>
+      </w:r>
+      <w:r>
+        <w:t>,</w:t>
+      </w:r>
+      <w:r>
+        <w:t xml:space="preserve"> and integer ages were estimated from thin-sectioned otoliths. </w:t>
       </w:r>
       <w:r>
         <w:t xml:space="preserve">Full </w:t>
@@ -5436,7 +5576,10 @@
         <w:t xml:space="preserve">collection </w:t>
       </w:r>
       <w:r>
-        <w:t xml:space="preserve">details for these data are in </w:t>
+        <w:t>details for these data are provided by</w:t>
+      </w:r>
+      <w:r>
+        <w:t xml:space="preserve"> </w:t>
       </w:r>
       <w:proofErr w:type="spellStart"/>
       <w:r>
@@ -5458,6 +5601,9 @@
       <w:r>
         <w:t xml:space="preserve">s in </w:t>
       </w:r>
+      <w:r>
+        <w:t xml:space="preserve">the </w:t>
+      </w:r>
       <w:proofErr w:type="spellStart"/>
       <w:r>
         <w:t>Belnap</w:t>
@@ -5473,6 +5619,9 @@
         <w:t>)</w:t>
       </w:r>
       <w:r>
+        <w:t xml:space="preserve"> study</w:t>
+      </w:r>
+      <w:r>
         <w:t xml:space="preserve">, </w:t>
       </w:r>
       <w:r>
@@ -5497,7 +5646,11 @@
         <w:t xml:space="preserve"> a mean TL of</w:t>
       </w:r>
       <w:r>
-        <w:t xml:space="preserve"> 480 mm</w:t>
+        <w:t xml:space="preserve"> 480 </w:t>
+      </w:r>
+      <w:r>
+        <w:lastRenderedPageBreak/>
+        <w:t>mm</w:t>
       </w:r>
       <w:r>
         <w:t xml:space="preserve"> </w:t>
@@ -5543,10 +5696,10 @@
         <w:t>)</w:t>
       </w:r>
       <w:r>
-        <w:t>,</w:t>
-      </w:r>
-      <w:r>
-        <w:t xml:space="preserve"> which is</w:t>
+        <w:t xml:space="preserve">; this </w:t>
+      </w:r>
+      <w:r>
+        <w:t>is</w:t>
       </w:r>
       <w:r>
         <w:t xml:space="preserve"> the</w:t>
@@ -5567,11 +5720,7 @@
         <w:t>hitefish</w:t>
       </w:r>
       <w:r>
-        <w:t xml:space="preserve"> are fully vulnerable to commercial and tribal </w:t>
-      </w:r>
-      <w:r>
-        <w:lastRenderedPageBreak/>
-        <w:t>harvest in Lake Michigan (</w:t>
+        <w:t xml:space="preserve"> are fully vulnerable to commercial and tribal harvest in Lake Michigan (</w:t>
       </w:r>
       <w:proofErr w:type="spellStart"/>
       <w:r>
@@ -5603,7 +5752,13 @@
         <w:t xml:space="preserve"> (1)-(3) </w:t>
       </w:r>
       <w:r>
-        <w:t>were fit to these data</w:t>
+        <w:t>were fit</w:t>
+      </w:r>
+      <w:r>
+        <w:t>ted</w:t>
+      </w:r>
+      <w:r>
+        <w:t xml:space="preserve"> to these data</w:t>
       </w:r>
       <w:r>
         <w:t xml:space="preserve"> using the d</w:t>
@@ -5732,7 +5887,13 @@
         <w:t xml:space="preserve"> package </w:t>
       </w:r>
       <w:r>
-        <w:t>v1.0-2 (</w:t>
+        <w:t>v</w:t>
+      </w:r>
+      <w:r>
+        <w:t xml:space="preserve">ersion </w:t>
+      </w:r>
+      <w:r>
+        <w:t>1.0-2 (</w:t>
       </w:r>
       <w:proofErr w:type="spellStart"/>
       <w:r>
@@ -5743,7 +5904,13 @@
         <w:t xml:space="preserve"> et al.</w:t>
       </w:r>
       <w:r>
-        <w:t xml:space="preserve"> 2015). A </w:t>
+        <w:t xml:space="preserve"> 2015). A</w:t>
+      </w:r>
+      <w:r>
+        <w:t xml:space="preserve"> value of </w:t>
+      </w:r>
+      <w:r>
+        <w:t xml:space="preserve"> </w:t>
       </w:r>
       <m:oMath>
         <m:sSub>
@@ -5801,7 +5968,13 @@
         <w:t>uations</w:t>
       </w:r>
       <w:r>
-        <w:t xml:space="preserve"> (1)-(3), p</w:t>
+        <w:t xml:space="preserve"> (1)-(3), </w:t>
+      </w:r>
+      <w:r>
+        <w:t xml:space="preserve">the </w:t>
+      </w:r>
+      <w:r>
+        <w:t>p</w:t>
       </w:r>
       <w:r>
         <w:t>redicted mean lengths at age</w:t>
@@ -5913,13 +6086,10 @@
         <w:t xml:space="preserve"> The 90%</w:t>
       </w:r>
       <w:r>
-        <w:t>, rather than 95%,</w:t>
-      </w:r>
-      <w:r>
-        <w:t xml:space="preserve"> confidenc</w:t>
-      </w:r>
-      <w:r>
-        <w:t xml:space="preserve">e intervals were used to </w:t>
+        <w:t xml:space="preserve"> CI was used instead of the 95% CI</w:t>
+      </w:r>
+      <w:r>
+        <w:t xml:space="preserve"> to </w:t>
       </w:r>
       <w:r>
         <w:t xml:space="preserve">eliminate </w:t>
@@ -5951,13 +6121,34 @@
         <w:t>alleye from two locations in Lake Winnibigoshish</w:t>
       </w:r>
       <w:r>
-        <w:t xml:space="preserve"> in </w:t>
+        <w:t xml:space="preserve"> </w:t>
+      </w:r>
+      <w:r>
+        <w:t xml:space="preserve">during </w:t>
       </w:r>
       <w:r>
         <w:t xml:space="preserve">September </w:t>
       </w:r>
       <w:r>
-        <w:t xml:space="preserve">2012. Total length was measured to the nearest mm, integer ages were estimated from </w:t>
+        <w:t>2012. T</w:t>
+      </w:r>
+      <w:r>
+        <w:t>he TLs were</w:t>
+      </w:r>
+      <w:r>
+        <w:t xml:space="preserve"> measured to the nearest m</w:t>
+      </w:r>
+      <w:r>
+        <w:t>illi</w:t>
+      </w:r>
+      <w:r>
+        <w:t>m</w:t>
+      </w:r>
+      <w:r>
+        <w:t>eter</w:t>
+      </w:r>
+      <w:r>
+        <w:t xml:space="preserve">, integer ages were estimated from </w:t>
       </w:r>
       <w:r>
         <w:t xml:space="preserve">cracked </w:t>
@@ -5969,7 +6160,13 @@
         <w:t xml:space="preserve"> viewed with a fiber optic light</w:t>
       </w:r>
       <w:r>
-        <w:t>, and sex was determined by visually examining gonads.</w:t>
+        <w:t>, and sex was determined by visual examin</w:t>
+      </w:r>
+      <w:r>
+        <w:t>ation of the</w:t>
+      </w:r>
+      <w:r>
+        <w:t xml:space="preserve"> gonads.</w:t>
       </w:r>
       <w:r>
         <w:t xml:space="preserve"> We estimate</w:t>
@@ -6063,7 +6260,10 @@
         <w:t>d</w:t>
       </w:r>
       <w:r>
-        <w:t xml:space="preserve"> in Ogle</w:t>
+        <w:t xml:space="preserve"> by</w:t>
+      </w:r>
+      <w:r>
+        <w:t xml:space="preserve"> Ogle</w:t>
       </w:r>
       <w:r>
         <w:t xml:space="preserve"> 2016) to identify which of eight possible models best fit these data.</w:t>
@@ -6084,7 +6284,29 @@
         <w:t>uation</w:t>
       </w:r>
       <w:r>
-        <w:t xml:space="preserve"> (3) where all, two, one, or no parameters differed between the two </w:t>
+        <w:t xml:space="preserve"> (3) where all</w:t>
+      </w:r>
+      <w:r>
+        <w:t xml:space="preserve"> </w:t>
+      </w:r>
+      <w:r>
+        <w:lastRenderedPageBreak/>
+        <w:t>parameters</w:t>
+      </w:r>
+      <w:r>
+        <w:t>, two</w:t>
+      </w:r>
+      <w:r>
+        <w:t xml:space="preserve"> parameters</w:t>
+      </w:r>
+      <w:r>
+        <w:t>, one</w:t>
+      </w:r>
+      <w:r>
+        <w:t xml:space="preserve"> parameter</w:t>
+      </w:r>
+      <w:r>
+        <w:t xml:space="preserve">, or no parameters differed between the two </w:t>
       </w:r>
       <w:r>
         <w:t>sexes</w:t>
@@ -6097,11 +6319,13 @@
       </w:r>
       <w:r>
         <w:t xml:space="preserve"> fit with the default Gauss-Newton algorithm in </w:t>
+      </w:r>
+      <w:r>
+        <w:t xml:space="preserve">the </w:t>
       </w:r>
       <w:proofErr w:type="spellStart"/>
       <w:proofErr w:type="gramStart"/>
       <w:r>
-        <w:lastRenderedPageBreak/>
         <w:t>nls</w:t>
       </w:r>
       <w:proofErr w:type="spellEnd"/>
@@ -6110,7 +6334,13 @@
       </w:r>
       <w:proofErr w:type="gramEnd"/>
       <w:r>
-        <w:t>) of R.</w:t>
+        <w:t>)</w:t>
+      </w:r>
+      <w:r>
+        <w:t xml:space="preserve"> function</w:t>
+      </w:r>
+      <w:r>
+        <w:t xml:space="preserve"> of R.</w:t>
       </w:r>
       <w:r>
         <w:t xml:space="preserve"> The </w:t>
@@ -6152,6 +6382,9 @@
         <w:t>CI</w:t>
       </w:r>
       <w:r>
+        <w:t>s</w:t>
+      </w:r>
+      <w:r>
         <w:t xml:space="preserve"> for all function parameters in the final model. Th</w:t>
       </w:r>
       <w:r>
@@ -6164,25 +6397,31 @@
         <w:t>ese CI</w:t>
       </w:r>
       <w:r>
+        <w:t>s</w:t>
+      </w:r>
+      <w:r>
         <w:t xml:space="preserve"> </w:t>
       </w:r>
       <w:r>
         <w:t>to illustrate that</w:t>
       </w:r>
       <w:r>
+        <w:t xml:space="preserve"> th</w:t>
+      </w:r>
+      <w:r>
+        <w:t>is</w:t>
+      </w:r>
+      <w:r>
+        <w:t xml:space="preserve"> method can be used </w:t>
+      </w:r>
+      <w:r>
+        <w:t>to estimate</w:t>
+      </w:r>
+      <w:r>
         <w:t xml:space="preserve"> the</w:t>
       </w:r>
       <w:r>
         <w:t xml:space="preserve"> </w:t>
-      </w:r>
-      <w:r>
-        <w:t>likelihood profile</w:t>
-      </w:r>
-      <w:r>
-        <w:t xml:space="preserve"> method can be used </w:t>
-      </w:r>
-      <w:r>
-        <w:t xml:space="preserve">to estimate </w:t>
       </w:r>
       <w:r>
         <w:t>CI</w:t>
@@ -6295,10 +6534,36 @@
         </m:sSub>
       </m:oMath>
       <w:r>
-        <w:t>, shared between equations</w:t>
-      </w:r>
-      <w:r>
-        <w:t xml:space="preserve"> (1)-(3) were equivalent (Table 1). Confidence intervals for all parameters and derived </w:t>
+        <w:t xml:space="preserve">, shared </w:t>
+      </w:r>
+      <w:r>
+        <w:t>among</w:t>
+      </w:r>
+      <w:r>
+        <w:t xml:space="preserve"> equations</w:t>
+      </w:r>
+      <w:r>
+        <w:t xml:space="preserve"> (1)-(3) were equivalent </w:t>
+      </w:r>
+      <w:r>
+        <w:t xml:space="preserve">for Lake Whitefish of the Big Bay de </w:t>
+      </w:r>
+      <w:proofErr w:type="spellStart"/>
+      <w:r>
+        <w:t>Noc</w:t>
+      </w:r>
+      <w:proofErr w:type="spellEnd"/>
+      <w:r>
+        <w:t xml:space="preserve"> genetic stock </w:t>
+      </w:r>
+      <w:r>
+        <w:t xml:space="preserve">(Table 1). </w:t>
+      </w:r>
+      <w:r>
+        <w:t>The CIs</w:t>
+      </w:r>
+      <w:r>
+        <w:t xml:space="preserve"> for all parameters and derived </w:t>
       </w:r>
       <w:r>
         <w:t>values shared between equations</w:t>
@@ -6307,7 +6572,10 @@
         <w:t xml:space="preserve"> (1)-(3) </w:t>
       </w:r>
       <w:r>
-        <w:t>were similar, but not exactly equal due to</w:t>
+        <w:t>were similar</w:t>
+      </w:r>
+      <w:r>
+        <w:t xml:space="preserve"> but not exactly equal due to</w:t>
       </w:r>
       <w:r>
         <w:t xml:space="preserve"> the inherent stochasticity of the bootstrap method (Table 1).</w:t>
@@ -6316,15 +6584,7 @@
         <w:t xml:space="preserve"> Lake W</w:t>
       </w:r>
       <w:r>
-        <w:t xml:space="preserve">hitefish from the Big Bay de </w:t>
-      </w:r>
-      <w:proofErr w:type="spellStart"/>
-      <w:r>
-        <w:t>Noc</w:t>
-      </w:r>
-      <w:proofErr w:type="spellEnd"/>
-      <w:r>
-        <w:t xml:space="preserve"> genetic stock reached a total length of 480 mm at approximately 8 years of age.</w:t>
+        <w:t>hitefish reached a total length of 480 mm at approximately 8 years of age.</w:t>
       </w:r>
     </w:p>
     <w:p>
@@ -6372,7 +6632,10 @@
         <w:t>F</w:t>
       </w:r>
       <w:r>
-        <w:t xml:space="preserve"> = 147.43, </w:t>
+        <w:t xml:space="preserve"> = 147.43;</w:t>
+      </w:r>
+      <w:r>
+        <w:t xml:space="preserve"> </w:t>
       </w:r>
       <w:proofErr w:type="spellStart"/>
       <w:proofErr w:type="gramStart"/>
@@ -6382,7 +6645,10 @@
       <w:proofErr w:type="spellEnd"/>
       <w:proofErr w:type="gramEnd"/>
       <w:r>
-        <w:t xml:space="preserve"> = 1, 482, </w:t>
+        <w:t xml:space="preserve"> = 1, 482;</w:t>
+      </w:r>
+      <w:r>
+        <w:t xml:space="preserve"> </w:t>
       </w:r>
       <w:r>
         <w:rPr>
@@ -6431,7 +6697,10 @@
         <w:t>F</w:t>
       </w:r>
       <w:r>
-        <w:t xml:space="preserve"> = 128.30, </w:t>
+        <w:t xml:space="preserve"> = 128.30;</w:t>
+      </w:r>
+      <w:r>
+        <w:t xml:space="preserve"> </w:t>
       </w:r>
       <w:proofErr w:type="spellStart"/>
       <w:r>
@@ -6439,7 +6708,10 @@
       </w:r>
       <w:proofErr w:type="spellEnd"/>
       <w:r>
-        <w:t xml:space="preserve"> = 1, 482, </w:t>
+        <w:t xml:space="preserve"> = 1, 482;</w:t>
+      </w:r>
+      <w:r>
+        <w:t xml:space="preserve"> </w:t>
       </w:r>
       <w:r>
         <w:rPr>
@@ -6448,7 +6720,22 @@
         <w:t>P</w:t>
       </w:r>
       <w:r>
-        <w:t xml:space="preserve"> &lt; 0.001) parameters, but not </w:t>
+        <w:t xml:space="preserve"> &lt; 0.001) parameters differed significantly between male </w:t>
+      </w:r>
+      <w:r>
+        <w:t xml:space="preserve">and female </w:t>
+      </w:r>
+      <w:r>
+        <w:t xml:space="preserve">Walleyes in </w:t>
+      </w:r>
+      <w:r>
+        <w:t>Lake Winnibigoshish</w:t>
+      </w:r>
+      <w:r>
+        <w:t>, whereas</w:t>
+      </w:r>
+      <w:r>
+        <w:t xml:space="preserve"> </w:t>
       </w:r>
       <w:r>
         <w:rPr>
@@ -6457,7 +6744,13 @@
         <w:t>K</w:t>
       </w:r>
       <w:r>
-        <w:t xml:space="preserve"> (</w:t>
+        <w:t xml:space="preserve"> </w:t>
+      </w:r>
+      <w:r>
+        <w:t xml:space="preserve">did not </w:t>
+      </w:r>
+      <w:r>
+        <w:t>(</w:t>
       </w:r>
       <w:r>
         <w:rPr>
@@ -6466,7 +6759,10 @@
         <w:t>F</w:t>
       </w:r>
       <w:r>
-        <w:t xml:space="preserve"> = 3.21, </w:t>
+        <w:t xml:space="preserve"> = 3.21;</w:t>
+      </w:r>
+      <w:r>
+        <w:t xml:space="preserve"> </w:t>
       </w:r>
       <w:proofErr w:type="spellStart"/>
       <w:r>
@@ -6474,13 +6770,13 @@
       </w:r>
       <w:proofErr w:type="spellEnd"/>
       <w:r>
-        <w:t xml:space="preserve"> = 1,</w:t>
-      </w:r>
-      <w:r>
-        <w:t xml:space="preserve"> </w:t>
-      </w:r>
-      <w:r>
-        <w:t xml:space="preserve">481, </w:t>
+        <w:t xml:space="preserve"> = 1, </w:t>
+      </w:r>
+      <w:r>
+        <w:t>481;</w:t>
+      </w:r>
+      <w:r>
+        <w:t xml:space="preserve"> </w:t>
       </w:r>
       <w:r>
         <w:rPr>
@@ -6489,13 +6785,13 @@
         <w:t>P</w:t>
       </w:r>
       <w:r>
-        <w:t xml:space="preserve"> = 0.074), differed significantly between male </w:t>
-      </w:r>
-      <w:r>
-        <w:t>and female Lake Winnibigoshish W</w:t>
-      </w:r>
-      <w:r>
-        <w:t>alleye (Figure 2).</w:t>
+        <w:t xml:space="preserve"> = 0.074</w:t>
+      </w:r>
+      <w:r>
+        <w:t xml:space="preserve">; </w:t>
+      </w:r>
+      <w:r>
+        <w:t>Figure 2).</w:t>
       </w:r>
       <w:r>
         <w:t xml:space="preserve"> </w:t>
@@ -6510,7 +6806,7 @@
         <w:t xml:space="preserve"> equation</w:t>
       </w:r>
       <w:r>
-        <w:t>s for both sexes are:</w:t>
+        <w:t>s for both sexes were</w:t>
       </w:r>
     </w:p>
     <w:p>
@@ -6526,7 +6822,6 @@
       </w:pPr>
       <w:r>
         <w:tab/>
-        <w:t xml:space="preserve">Female: </w:t>
       </w:r>
       <w:r>
         <w:tab/>
@@ -6667,6 +6962,17 @@
           </m:e>
         </m:d>
       </m:oMath>
+      <w:r>
+        <w:t xml:space="preserve"> </w:t>
+      </w:r>
+      <w:proofErr w:type="gramStart"/>
+      <w:r>
+        <w:t>for</w:t>
+      </w:r>
+      <w:proofErr w:type="gramEnd"/>
+      <w:r>
+        <w:t xml:space="preserve"> females</w:t>
+      </w:r>
     </w:p>
     <w:p>
       <w:pPr>
@@ -6679,9 +6985,25 @@
         <w:ind w:firstLine="0"/>
         <w:jc w:val="left"/>
       </w:pPr>
+      <w:proofErr w:type="gramStart"/>
+      <w:r>
+        <w:t>and</w:t>
+      </w:r>
+      <w:proofErr w:type="gramEnd"/>
+    </w:p>
+    <w:p>
+      <w:pPr>
+        <w:pStyle w:val="BodyText"/>
+        <w:tabs>
+          <w:tab w:val="clear" w:pos="360"/>
+          <w:tab w:val="left" w:pos="720"/>
+          <w:tab w:val="left" w:pos="1620"/>
+        </w:tabs>
+        <w:ind w:firstLine="0"/>
+        <w:jc w:val="left"/>
+      </w:pPr>
       <w:r>
         <w:tab/>
-        <w:t>Male:</w:t>
       </w:r>
       <w:r>
         <w:tab/>
@@ -6822,6 +7144,17 @@
           </m:e>
         </m:d>
       </m:oMath>
+      <w:r>
+        <w:t xml:space="preserve"> </w:t>
+      </w:r>
+      <w:proofErr w:type="gramStart"/>
+      <w:r>
+        <w:t>for</w:t>
+      </w:r>
+      <w:proofErr w:type="gramEnd"/>
+      <w:r>
+        <w:t xml:space="preserve"> males.</w:t>
+      </w:r>
     </w:p>
     <w:p>
       <w:pPr>
@@ -6871,10 +7204,16 @@
       </w:r>
       <w:proofErr w:type="gramEnd"/>
       <w:r>
-        <w:t xml:space="preserve"> greater for female (95% CI: 641-707 mm) than male (</w:t>
-      </w:r>
-      <w:r>
-        <w:t>95% CI: 560</w:t>
+        <w:t xml:space="preserve"> greater for female (95% CI =</w:t>
+      </w:r>
+      <w:r>
+        <w:t xml:space="preserve"> 641-707 mm) than male (</w:t>
+      </w:r>
+      <w:r>
+        <w:t>95% CI =</w:t>
+      </w:r>
+      <w:r>
+        <w:t xml:space="preserve"> 560</w:t>
       </w:r>
       <w:r>
         <w:t>-</w:t>
@@ -6886,7 +7225,13 @@
         <w:t xml:space="preserve"> mm) W</w:t>
       </w:r>
       <w:r>
-        <w:t xml:space="preserve">alleye, whereas </w:t>
+        <w:t>alleye</w:t>
+      </w:r>
+      <w:r>
+        <w:t>s</w:t>
+      </w:r>
+      <w:r>
+        <w:t xml:space="preserve">, whereas </w:t>
       </w:r>
       <m:oMath>
         <m:sSub>
@@ -6917,10 +7262,19 @@
         </m:sSub>
       </m:oMath>
       <w:r>
-        <w:t xml:space="preserve"> was lower for female (</w:t>
-      </w:r>
-      <w:r>
-        <w:t>95% CI: 3.78</w:t>
+        <w:t xml:space="preserve"> was lower for female</w:t>
+      </w:r>
+      <w:r>
+        <w:t>s</w:t>
+      </w:r>
+      <w:r>
+        <w:t xml:space="preserve"> (</w:t>
+      </w:r>
+      <w:r>
+        <w:t>95% CI =</w:t>
+      </w:r>
+      <w:r>
+        <w:t xml:space="preserve"> 3.78</w:t>
       </w:r>
       <w:r>
         <w:t>-</w:t>
@@ -6929,16 +7283,28 @@
         <w:t>3.95</w:t>
       </w:r>
       <w:r>
-        <w:t xml:space="preserve"> years) than male (95% CI: </w:t>
+        <w:t xml:space="preserve"> years) than male</w:t>
+      </w:r>
+      <w:r>
+        <w:t>s</w:t>
+      </w:r>
+      <w:r>
+        <w:t xml:space="preserve"> (95% CI</w:t>
+      </w:r>
+      <w:r>
+        <w:t xml:space="preserve"> =</w:t>
+      </w:r>
+      <w:r>
+        <w:t xml:space="preserve"> </w:t>
       </w:r>
       <w:r>
         <w:t>4.61-4.93</w:t>
       </w:r>
       <w:r>
-        <w:t xml:space="preserve"> years) W</w:t>
-      </w:r>
-      <w:r>
-        <w:t>alleye.</w:t>
+        <w:t xml:space="preserve"> years)</w:t>
+      </w:r>
+      <w:r>
+        <w:t>.</w:t>
       </w:r>
       <w:r>
         <w:t xml:space="preserve"> </w:t>
@@ -6953,7 +7319,13 @@
         <w:t>se results suggest that female W</w:t>
       </w:r>
       <w:r>
-        <w:t xml:space="preserve">alleye </w:t>
+        <w:t>alleye</w:t>
+      </w:r>
+      <w:r>
+        <w:t>s</w:t>
+      </w:r>
+      <w:r>
+        <w:t xml:space="preserve"> </w:t>
       </w:r>
       <w:r>
         <w:t xml:space="preserve">in Lake Winnibigoshish </w:t>
@@ -6965,7 +7337,11 @@
         <w:t>ed</w:t>
       </w:r>
       <w:r>
-        <w:t xml:space="preserve"> the minimum slot length limit (432 mm) before</w:t>
+        <w:t xml:space="preserve"> </w:t>
+      </w:r>
+      <w:r>
+        <w:lastRenderedPageBreak/>
+        <w:t>the minimum slot length limit (432 mm) before</w:t>
       </w:r>
       <w:r>
         <w:t xml:space="preserve"> </w:t>
@@ -6982,8 +7358,6 @@
       <w:r>
         <w:t>asymptotic</w:t>
       </w:r>
-      <w:bookmarkStart w:id="1" w:name="_GoBack"/>
-      <w:bookmarkEnd w:id="1"/>
       <w:r>
         <w:t xml:space="preserve"> mean length than male</w:t>
       </w:r>
@@ -7005,7 +7379,6 @@
         <w:pStyle w:val="Heading1"/>
       </w:pPr>
       <w:r>
-        <w:lastRenderedPageBreak/>
         <w:t>&lt;A&gt;Discus</w:t>
       </w:r>
       <w:r>
@@ -7060,7 +7433,13 @@
         <w:t xml:space="preserve">specific </w:t>
       </w:r>
       <w:r>
-        <w:t xml:space="preserve">age or age for any </w:t>
+        <w:t>age or</w:t>
+      </w:r>
+      <w:r>
+        <w:t xml:space="preserve"> to estimate</w:t>
+      </w:r>
+      <w:r>
+        <w:t xml:space="preserve"> age for any </w:t>
       </w:r>
       <w:r>
         <w:t xml:space="preserve">specific </w:t>
@@ -7069,7 +7448,7 @@
         <w:t xml:space="preserve">mean </w:t>
       </w:r>
       <w:r>
-        <w:t>length, rather than only intercept</w:t>
+        <w:t>length rather than only intercept</w:t>
       </w:r>
       <w:r>
         <w:t xml:space="preserve"> values</w:t>
@@ -7221,7 +7600,13 @@
         <w:t xml:space="preserve"> </w:t>
       </w:r>
       <w:r>
-        <w:t>to estimate confidence intervals</w:t>
+        <w:t xml:space="preserve">to estimate </w:t>
+      </w:r>
+      <w:r>
+        <w:t>CI</w:t>
+      </w:r>
+      <w:r>
+        <w:t>s</w:t>
       </w:r>
       <w:r>
         <w:t xml:space="preserve"> for </w:t>
@@ -7260,10 +7645,19 @@
         <w:t xml:space="preserve">(e.g., profile likelihood) </w:t>
       </w:r>
       <w:r>
-        <w:t>and determin</w:t>
-      </w:r>
-      <w:r>
-        <w:t xml:space="preserve">e if </w:t>
+        <w:t xml:space="preserve">and </w:t>
+      </w:r>
+      <w:r>
+        <w:t xml:space="preserve">to </w:t>
+      </w:r>
+      <w:r>
+        <w:t>determin</w:t>
+      </w:r>
+      <w:r>
+        <w:t>e whether</w:t>
+      </w:r>
+      <w:r>
+        <w:t xml:space="preserve"> </w:t>
       </w:r>
       <m:oMath>
         <m:sSub>
@@ -7715,13 +8109,7 @@
         <w:t xml:space="preserve">. These two </w:t>
       </w:r>
       <w:r>
-        <w:rPr>
-          <w:i/>
-        </w:rPr>
-        <w:t>ad hoc</w:t>
-      </w:r>
-      <w:r>
-        <w:t xml:space="preserve"> </w:t>
+        <w:t xml:space="preserve">ad hoc </w:t>
       </w:r>
       <w:r>
         <w:t xml:space="preserve">modifications simply convert </w:t>
@@ -7808,7 +8196,11 @@
         </m:sSub>
       </m:oMath>
       <w:r>
-        <w:t xml:space="preserve"> is dropped from the Schnute </w:t>
+        <w:t xml:space="preserve"> is dropped </w:t>
+      </w:r>
+      <w:r>
+        <w:lastRenderedPageBreak/>
+        <w:t xml:space="preserve">from the Schnute </w:t>
       </w:r>
       <w:r>
         <w:t xml:space="preserve">and Fournier </w:t>
@@ -7876,16 +8268,22 @@
         <w:jc w:val="left"/>
       </w:pPr>
       <w:r>
-        <w:t xml:space="preserve">Equation (3) is an alternative parameterization of the VBGF that allows a direct and conceptually consistent, rather than derived and </w:t>
-      </w:r>
-      <w:r>
-        <w:rPr>
-          <w:i/>
-        </w:rPr>
-        <w:t>ad hoc</w:t>
-      </w:r>
-      <w:r>
-        <w:t>, estimate of</w:t>
+        <w:t>Equation (3) is an alternative parameterization of the VBGF that allows a direct and conceptually consistent</w:t>
+      </w:r>
+      <w:r>
+        <w:t xml:space="preserve"> --</w:t>
+      </w:r>
+      <w:r>
+        <w:t xml:space="preserve"> rather than derived and</w:t>
+      </w:r>
+      <w:r>
+        <w:t xml:space="preserve"> ad hoc</w:t>
+      </w:r>
+      <w:r>
+        <w:t xml:space="preserve"> --</w:t>
+      </w:r>
+      <w:r>
+        <w:t xml:space="preserve"> estimate of</w:t>
       </w:r>
       <w:r>
         <w:t xml:space="preserve"> </w:t>
@@ -7956,11 +8354,7 @@
         <w:t>)</w:t>
       </w:r>
       <w:r>
-        <w:t xml:space="preserve">. In addition, direct </w:t>
-      </w:r>
-      <w:r>
-        <w:lastRenderedPageBreak/>
-        <w:t xml:space="preserve">estimates of </w:t>
+        <w:t xml:space="preserve">. In addition, direct estimates of </w:t>
       </w:r>
       <m:oMath>
         <m:sSub>
@@ -8103,8 +8497,8 @@
       <w:pPr>
         <w:pStyle w:val="Heading1"/>
       </w:pPr>
-      <w:bookmarkStart w:id="2" w:name="acknowledgments"/>
-      <w:bookmarkEnd w:id="2"/>
+      <w:bookmarkStart w:id="1" w:name="acknowledgments"/>
+      <w:bookmarkEnd w:id="1"/>
       <w:r>
         <w:t>&lt;A&gt;</w:t>
       </w:r>
@@ -8150,7 +8544,15 @@
         <w:t>Lake W</w:t>
       </w:r>
       <w:r>
-        <w:t>hitefish data which were obtained during a project funded by the Great Lakes Fishery Commission</w:t>
+        <w:t>hitefish data</w:t>
+      </w:r>
+      <w:r>
+        <w:t>,</w:t>
+      </w:r>
+      <w:bookmarkStart w:id="2" w:name="_GoBack"/>
+      <w:bookmarkEnd w:id="2"/>
+      <w:r>
+        <w:t xml:space="preserve"> which were obtained during a project funded by the Great Lakes Fishery Commission</w:t>
       </w:r>
       <w:r>
         <w:t>.</w:t>
@@ -8291,7 +8693,6 @@
       </w:pPr>
       <w:proofErr w:type="spellStart"/>
       <w:r>
-        <w:lastRenderedPageBreak/>
         <w:t>Baty</w:t>
       </w:r>
       <w:proofErr w:type="spellEnd"/>
@@ -8744,6 +9145,7 @@
         <w:rPr>
           <w:rFonts w:eastAsia="Times New Roman"/>
         </w:rPr>
+        <w:lastRenderedPageBreak/>
         <w:t>Colvin, M.</w:t>
       </w:r>
       <w:r>
@@ -8891,7 +9293,6 @@
       </w:pPr>
       <w:proofErr w:type="spellStart"/>
       <w:r>
-        <w:lastRenderedPageBreak/>
         <w:t>Ebener</w:t>
       </w:r>
       <w:proofErr w:type="spellEnd"/>
@@ -9177,6 +9578,7 @@
       </w:pPr>
       <w:proofErr w:type="spellStart"/>
       <w:r>
+        <w:lastRenderedPageBreak/>
         <w:t>Isermann</w:t>
       </w:r>
       <w:proofErr w:type="spellEnd"/>
@@ -9295,7 +9697,6 @@
         <w:jc w:val="left"/>
       </w:pPr>
       <w:r>
-        <w:lastRenderedPageBreak/>
         <w:t>Knight, W. 1968. Asymptotic growth: an example of nonsense disguised as mathematics. Journal of the Fisheries Research Board of Canada 25:1303–1307.</w:t>
       </w:r>
     </w:p>
@@ -9506,6 +9907,7 @@
         <w:jc w:val="left"/>
       </w:pPr>
       <w:r>
+        <w:lastRenderedPageBreak/>
         <w:t>Ricker, W. E.</w:t>
       </w:r>
       <w:r>
@@ -9636,7 +10038,6 @@
         <w:rPr>
           <w:noProof/>
         </w:rPr>
-        <w:lastRenderedPageBreak/>
         <w:t>Seber, G. A. F., and C. J. Wild.</w:t>
       </w:r>
       <w:r>
@@ -15633,7 +16034,7 @@
 </file>
 
 <file path=customXml/itemProps1.xml><?xml version="1.0" encoding="utf-8"?>
-<ds:datastoreItem xmlns:ds="http://schemas.openxmlformats.org/officeDocument/2006/customXml" ds:itemID="{A0E1A758-A40A-436A-BB5C-13651F9A15D0}">
+<ds:datastoreItem xmlns:ds="http://schemas.openxmlformats.org/officeDocument/2006/customXml" ds:itemID="{17E861D9-51A7-4415-993A-E4BBD5109DB6}">
   <ds:schemaRefs>
     <ds:schemaRef ds:uri="http://schemas.openxmlformats.org/officeDocument/2006/bibliography"/>
   </ds:schemaRefs>

</xml_diff>